<commit_message>
se realizo los avances
</commit_message>
<xml_diff>
--- a/2015-2016/PRE_PRO/pasantes/informes_pasantias_junio.docx
+++ b/2015-2016/PRE_PRO/pasantes/informes_pasantias_junio.docx
@@ -251,27 +251,7 @@
           <w:szCs w:val="24"/>
           <w:shd w:fill="FFFFFF" w:val="clear"/>
         </w:rPr>
-        <w:t xml:space="preserve">MES DE </w:t>
-      </w:r>
-      <w:r>
-        <w:rPr>
-          <w:rFonts w:cs="Arial" w:ascii="Arial" w:hAnsi="Arial"/>
-          <w:b/>
-          <w:sz w:val="24"/>
-          <w:szCs w:val="24"/>
-          <w:shd w:fill="FFFFFF" w:val="clear"/>
-        </w:rPr>
-        <w:t>JUNIO</w:t>
-      </w:r>
-      <w:r>
-        <w:rPr>
-          <w:rFonts w:cs="Arial" w:ascii="Arial" w:hAnsi="Arial"/>
-          <w:b/>
-          <w:sz w:val="24"/>
-          <w:szCs w:val="24"/>
-          <w:shd w:fill="FFFFFF" w:val="clear"/>
-        </w:rPr>
-        <w:t xml:space="preserve"> DE 2015</w:t>
+        <w:t>MES DE JUNIO DE 2015</w:t>
       </w:r>
       <w:r>
         <w:rPr>
@@ -620,7 +600,7 @@
     <w:tbl>
       <w:tblPr>
         <w:jc w:val="left"/>
-        <w:tblInd w:w="-348" w:type="dxa"/>
+        <w:tblInd w:w="-353" w:type="dxa"/>
         <w:tblBorders>
           <w:top w:val="single" w:sz="4" w:space="0" w:color="000001"/>
           <w:left w:val="single" w:sz="4" w:space="0" w:color="000001"/>
@@ -631,17 +611,17 @@
         </w:tblBorders>
         <w:tblCellMar>
           <w:top w:w="0" w:type="dxa"/>
-          <w:left w:w="88" w:type="dxa"/>
+          <w:left w:w="83" w:type="dxa"/>
           <w:bottom w:w="0" w:type="dxa"/>
           <w:right w:w="108" w:type="dxa"/>
         </w:tblCellMar>
       </w:tblPr>
       <w:tblGrid>
-        <w:gridCol w:w="1467"/>
-        <w:gridCol w:w="2953"/>
-        <w:gridCol w:w="2105"/>
-        <w:gridCol w:w="2205"/>
         <w:gridCol w:w="1695"/>
+        <w:gridCol w:w="2724"/>
+        <w:gridCol w:w="2104"/>
+        <w:gridCol w:w="2204"/>
+        <w:gridCol w:w="1698"/>
       </w:tblGrid>
       <w:tr>
         <w:trPr>
@@ -649,7 +629,7 @@
         </w:trPr>
         <w:tc>
           <w:tcPr>
-            <w:tcW w:w="1467" w:type="dxa"/>
+            <w:tcW w:w="1695" w:type="dxa"/>
             <w:tcBorders>
               <w:top w:val="single" w:sz="4" w:space="0" w:color="000001"/>
               <w:left w:val="single" w:sz="4" w:space="0" w:color="000001"/>
@@ -660,7 +640,7 @@
             </w:tcBorders>
             <w:shd w:fill="FFFFFF" w:val="clear"/>
             <w:tcMar>
-              <w:left w:w="88" w:type="dxa"/>
+              <w:left w:w="83" w:type="dxa"/>
             </w:tcMar>
             <w:vAlign w:val="center"/>
           </w:tcPr>
@@ -683,7 +663,7 @@
         </w:tc>
         <w:tc>
           <w:tcPr>
-            <w:tcW w:w="2953" w:type="dxa"/>
+            <w:tcW w:w="2724" w:type="dxa"/>
             <w:tcBorders>
               <w:top w:val="single" w:sz="4" w:space="0" w:color="000001"/>
               <w:left w:val="single" w:sz="4" w:space="0" w:color="000001"/>
@@ -694,7 +674,7 @@
             </w:tcBorders>
             <w:shd w:fill="FFFFFF" w:val="clear"/>
             <w:tcMar>
-              <w:left w:w="88" w:type="dxa"/>
+              <w:left w:w="83" w:type="dxa"/>
             </w:tcMar>
             <w:vAlign w:val="center"/>
           </w:tcPr>
@@ -717,7 +697,7 @@
         </w:tc>
         <w:tc>
           <w:tcPr>
-            <w:tcW w:w="2105" w:type="dxa"/>
+            <w:tcW w:w="2104" w:type="dxa"/>
             <w:tcBorders>
               <w:top w:val="single" w:sz="4" w:space="0" w:color="000001"/>
               <w:left w:val="single" w:sz="4" w:space="0" w:color="000001"/>
@@ -728,7 +708,7 @@
             </w:tcBorders>
             <w:shd w:fill="FFFFFF" w:val="clear"/>
             <w:tcMar>
-              <w:left w:w="88" w:type="dxa"/>
+              <w:left w:w="83" w:type="dxa"/>
             </w:tcMar>
             <w:vAlign w:val="center"/>
           </w:tcPr>
@@ -751,7 +731,7 @@
         </w:tc>
         <w:tc>
           <w:tcPr>
-            <w:tcW w:w="2205" w:type="dxa"/>
+            <w:tcW w:w="2204" w:type="dxa"/>
             <w:tcBorders>
               <w:top w:val="single" w:sz="4" w:space="0" w:color="000001"/>
               <w:left w:val="single" w:sz="4" w:space="0" w:color="000001"/>
@@ -762,7 +742,7 @@
             </w:tcBorders>
             <w:shd w:fill="FFFFFF" w:val="clear"/>
             <w:tcMar>
-              <w:left w:w="88" w:type="dxa"/>
+              <w:left w:w="83" w:type="dxa"/>
             </w:tcMar>
             <w:vAlign w:val="center"/>
           </w:tcPr>
@@ -785,7 +765,7 @@
         </w:tc>
         <w:tc>
           <w:tcPr>
-            <w:tcW w:w="1695" w:type="dxa"/>
+            <w:tcW w:w="1698" w:type="dxa"/>
             <w:tcBorders>
               <w:top w:val="single" w:sz="4" w:space="0" w:color="000001"/>
               <w:left w:val="single" w:sz="4" w:space="0" w:color="000001"/>
@@ -796,7 +776,7 @@
             </w:tcBorders>
             <w:shd w:fill="FFFFFF" w:val="clear"/>
             <w:tcMar>
-              <w:left w:w="88" w:type="dxa"/>
+              <w:left w:w="83" w:type="dxa"/>
             </w:tcMar>
             <w:vAlign w:val="center"/>
           </w:tcPr>
@@ -825,7 +805,7 @@
         </w:trPr>
         <w:tc>
           <w:tcPr>
-            <w:tcW w:w="1467" w:type="dxa"/>
+            <w:tcW w:w="1695" w:type="dxa"/>
             <w:tcBorders>
               <w:top w:val="single" w:sz="4" w:space="0" w:color="000001"/>
               <w:left w:val="single" w:sz="4" w:space="0" w:color="000001"/>
@@ -836,7 +816,7 @@
             </w:tcBorders>
             <w:shd w:fill="FFFFFF" w:val="clear"/>
             <w:tcMar>
-              <w:left w:w="88" w:type="dxa"/>
+              <w:left w:w="83" w:type="dxa"/>
             </w:tcMar>
           </w:tcPr>
           <w:p>
@@ -857,98 +837,74 @@
             </w:pPr>
             <w:r>
               <w:rPr/>
-              <w:t>01</w:t>
-            </w:r>
-            <w:r>
-              <w:rPr/>
-              <w:t>-0</w:t>
-            </w:r>
-            <w:r>
-              <w:rPr/>
-              <w:t>6</w:t>
-            </w:r>
-            <w:r>
-              <w:rPr/>
-              <w:t>-2015</w:t>
-            </w:r>
-          </w:p>
-          <w:p>
-            <w:pPr>
-              <w:pStyle w:val="Normal"/>
-              <w:spacing w:lineRule="auto" w:line="240" w:before="0" w:after="0"/>
-              <w:rPr/>
-            </w:pPr>
-            <w:r>
-              <w:rPr/>
-            </w:r>
-          </w:p>
-          <w:p>
-            <w:pPr>
-              <w:pStyle w:val="Normal"/>
-              <w:spacing w:lineRule="auto" w:line="240" w:before="0" w:after="0"/>
-              <w:rPr/>
-            </w:pPr>
-            <w:r>
-              <w:rPr/>
-            </w:r>
-          </w:p>
-          <w:p>
-            <w:pPr>
-              <w:pStyle w:val="Normal"/>
-              <w:spacing w:lineRule="auto" w:line="240" w:before="0" w:after="0"/>
-              <w:rPr/>
-            </w:pPr>
-            <w:r>
-              <w:rPr/>
-            </w:r>
-          </w:p>
-          <w:p>
-            <w:pPr>
-              <w:pStyle w:val="Normal"/>
-              <w:spacing w:lineRule="auto" w:line="240" w:before="0" w:after="0"/>
-              <w:rPr/>
-            </w:pPr>
-            <w:r>
-              <w:rPr/>
-            </w:r>
-          </w:p>
-          <w:p>
-            <w:pPr>
-              <w:pStyle w:val="Normal"/>
-              <w:spacing w:lineRule="auto" w:line="240" w:before="0" w:after="0"/>
-              <w:rPr/>
-            </w:pPr>
-            <w:r>
-              <w:rPr/>
-            </w:r>
-          </w:p>
-          <w:p>
-            <w:pPr>
-              <w:pStyle w:val="Normal"/>
-              <w:spacing w:lineRule="auto" w:line="240" w:before="0" w:after="0"/>
-              <w:rPr/>
-            </w:pPr>
-            <w:r>
-              <w:rPr/>
-              <w:t>05</w:t>
-            </w:r>
-            <w:r>
-              <w:rPr/>
-              <w:t>-0</w:t>
-            </w:r>
-            <w:r>
-              <w:rPr/>
-              <w:t>6</w:t>
-            </w:r>
-            <w:r>
-              <w:rPr/>
-              <w:t>-2015</w:t>
+              <w:t>01-06-2015</w:t>
+            </w:r>
+          </w:p>
+          <w:p>
+            <w:pPr>
+              <w:pStyle w:val="Normal"/>
+              <w:spacing w:lineRule="auto" w:line="240" w:before="0" w:after="0"/>
+              <w:rPr/>
+            </w:pPr>
+            <w:r>
+              <w:rPr/>
+            </w:r>
+          </w:p>
+          <w:p>
+            <w:pPr>
+              <w:pStyle w:val="Normal"/>
+              <w:spacing w:lineRule="auto" w:line="240" w:before="0" w:after="0"/>
+              <w:rPr/>
+            </w:pPr>
+            <w:r>
+              <w:rPr/>
+            </w:r>
+          </w:p>
+          <w:p>
+            <w:pPr>
+              <w:pStyle w:val="Normal"/>
+              <w:spacing w:lineRule="auto" w:line="240" w:before="0" w:after="0"/>
+              <w:rPr/>
+            </w:pPr>
+            <w:r>
+              <w:rPr/>
+            </w:r>
+          </w:p>
+          <w:p>
+            <w:pPr>
+              <w:pStyle w:val="Normal"/>
+              <w:spacing w:lineRule="auto" w:line="240" w:before="0" w:after="0"/>
+              <w:rPr/>
+            </w:pPr>
+            <w:r>
+              <w:rPr/>
+            </w:r>
+          </w:p>
+          <w:p>
+            <w:pPr>
+              <w:pStyle w:val="Normal"/>
+              <w:spacing w:lineRule="auto" w:line="240" w:before="0" w:after="0"/>
+              <w:rPr/>
+            </w:pPr>
+            <w:r>
+              <w:rPr/>
+            </w:r>
+          </w:p>
+          <w:p>
+            <w:pPr>
+              <w:pStyle w:val="Normal"/>
+              <w:spacing w:lineRule="auto" w:line="240" w:before="0" w:after="0"/>
+              <w:rPr/>
+            </w:pPr>
+            <w:r>
+              <w:rPr/>
+              <w:t>05-06-2015</w:t>
             </w:r>
           </w:p>
         </w:tc>
         <w:tc>
           <w:tcPr>
-            <w:tcW w:w="2953" w:type="dxa"/>
+            <w:tcW w:w="2724" w:type="dxa"/>
             <w:tcBorders>
               <w:top w:val="single" w:sz="4" w:space="0" w:color="000001"/>
               <w:left w:val="single" w:sz="4" w:space="0" w:color="000001"/>
@@ -959,7 +915,7 @@
             </w:tcBorders>
             <w:shd w:fill="FFFFFF" w:val="clear"/>
             <w:tcMar>
-              <w:left w:w="88" w:type="dxa"/>
+              <w:left w:w="83" w:type="dxa"/>
             </w:tcMar>
           </w:tcPr>
           <w:p>
@@ -980,13 +936,11 @@
               <w:jc w:val="left"/>
               <w:rPr/>
             </w:pPr>
-            <w:r>
-              <w:rPr/>
-              <w:t xml:space="preserve">Revisión de informes de estudiantes de la carrera de economía, </w:t>
-            </w:r>
-            <w:r>
-              <w:rPr/>
-              <w:t>donde firme sus actividades semanales.</w:t>
+            <w:bookmarkStart w:id="1" w:name="__DdeLink__83_854769576"/>
+            <w:bookmarkEnd w:id="1"/>
+            <w:r>
+              <w:rPr/>
+              <w:t>Revisión de informes de estudiantes de la carrera de economía, donde firme sus actividades semanales.</w:t>
             </w:r>
           </w:p>
           <w:p>
@@ -1020,15 +974,7 @@
             </w:pPr>
             <w:r>
               <w:rPr/>
-              <w:t xml:space="preserve">Visita a estudiantes que se encuentran realizando sus respectivas </w:t>
-            </w:r>
-            <w:r>
-              <w:rPr/>
-              <w:t>pasantías</w:t>
-            </w:r>
-            <w:r>
-              <w:rPr/>
-              <w:t xml:space="preserve"> en  las areas administrativas de la factultad de ciencias Empresariales de la UTMACH,</w:t>
+              <w:t>Visita a estudiantes que se encuentran realizando sus respectivas pasantías en  las areas administrativas de la factultad de ciencias Empresariales de la UTMACH,</w:t>
             </w:r>
           </w:p>
           <w:p>
@@ -1068,7 +1014,7 @@
         </w:tc>
         <w:tc>
           <w:tcPr>
-            <w:tcW w:w="2105" w:type="dxa"/>
+            <w:tcW w:w="2104" w:type="dxa"/>
             <w:tcBorders>
               <w:top w:val="single" w:sz="4" w:space="0" w:color="000001"/>
               <w:left w:val="single" w:sz="4" w:space="0" w:color="000001"/>
@@ -1079,7 +1025,7 @@
             </w:tcBorders>
             <w:shd w:fill="FFFFFF" w:val="clear"/>
             <w:tcMar>
-              <w:left w:w="88" w:type="dxa"/>
+              <w:left w:w="83" w:type="dxa"/>
             </w:tcMar>
           </w:tcPr>
           <w:p>
@@ -1237,11 +1183,7 @@
             </w:pPr>
             <w:r>
               <w:rPr/>
-              <w:t xml:space="preserve">Coordinación de </w:t>
-            </w:r>
-            <w:r>
-              <w:rPr/>
-              <w:t>Practicas Pre-profesionales</w:t>
+              <w:t>Coordinación de Practicas Pre-profesionales</w:t>
             </w:r>
           </w:p>
           <w:p>
@@ -1258,7 +1200,7 @@
         </w:tc>
         <w:tc>
           <w:tcPr>
-            <w:tcW w:w="2205" w:type="dxa"/>
+            <w:tcW w:w="2204" w:type="dxa"/>
             <w:tcBorders>
               <w:top w:val="single" w:sz="4" w:space="0" w:color="000001"/>
               <w:left w:val="single" w:sz="4" w:space="0" w:color="000001"/>
@@ -1269,7 +1211,7 @@
             </w:tcBorders>
             <w:shd w:fill="FFFFFF" w:val="clear"/>
             <w:tcMar>
-              <w:left w:w="88" w:type="dxa"/>
+              <w:left w:w="83" w:type="dxa"/>
             </w:tcMar>
           </w:tcPr>
           <w:p>
@@ -1361,7 +1303,7 @@
         </w:tc>
         <w:tc>
           <w:tcPr>
-            <w:tcW w:w="1695" w:type="dxa"/>
+            <w:tcW w:w="1698" w:type="dxa"/>
             <w:tcBorders>
               <w:top w:val="single" w:sz="4" w:space="0" w:color="000001"/>
               <w:left w:val="single" w:sz="4" w:space="0" w:color="000001"/>
@@ -1372,7 +1314,7 @@
             </w:tcBorders>
             <w:shd w:fill="FFFFFF" w:val="clear"/>
             <w:tcMar>
-              <w:left w:w="88" w:type="dxa"/>
+              <w:left w:w="83" w:type="dxa"/>
             </w:tcMar>
           </w:tcPr>
           <w:p>
@@ -1424,6 +1366,7 @@
             </w:pPr>
             <w:r>
               <w:rPr/>
+              <w:t>Fotos</w:t>
             </w:r>
           </w:p>
           <w:p>
@@ -1488,6 +1431,238 @@
               <w:rPr/>
             </w:r>
           </w:p>
+          <w:p>
+            <w:pPr>
+              <w:pStyle w:val="Normal"/>
+              <w:spacing w:lineRule="auto" w:line="240" w:before="0" w:after="0"/>
+              <w:rPr/>
+            </w:pPr>
+            <w:r>
+              <w:rPr/>
+            </w:r>
+          </w:p>
+        </w:tc>
+      </w:tr>
+      <w:tr>
+        <w:trPr>
+          <w:trHeight w:val="1916" w:hRule="atLeast"/>
+          <w:cantSplit w:val="false"/>
+        </w:trPr>
+        <w:tc>
+          <w:tcPr>
+            <w:tcW w:w="1695" w:type="dxa"/>
+            <w:tcBorders>
+              <w:top w:val="nil"/>
+              <w:left w:val="single" w:sz="4" w:space="0" w:color="000001"/>
+              <w:bottom w:val="single" w:sz="4" w:space="0" w:color="000001"/>
+              <w:insideH w:val="single" w:sz="4" w:space="0" w:color="000001"/>
+              <w:right w:val="nil"/>
+              <w:insideV w:val="nil"/>
+            </w:tcBorders>
+            <w:shd w:fill="FFFFFF" w:val="clear"/>
+            <w:tcMar>
+              <w:left w:w="83" w:type="dxa"/>
+            </w:tcMar>
+          </w:tcPr>
+          <w:p>
+            <w:pPr>
+              <w:pStyle w:val="Normal"/>
+              <w:spacing w:lineRule="auto" w:line="240" w:before="0" w:after="0"/>
+              <w:rPr/>
+            </w:pPr>
+            <w:r>
+              <w:rPr/>
+            </w:r>
+          </w:p>
+          <w:p>
+            <w:pPr>
+              <w:pStyle w:val="Normal"/>
+              <w:spacing w:lineRule="auto" w:line="240" w:before="0" w:after="0"/>
+              <w:rPr/>
+            </w:pPr>
+            <w:r>
+              <w:rPr/>
+              <w:t>08</w:t>
+            </w:r>
+            <w:r>
+              <w:rPr/>
+              <w:t>-</w:t>
+            </w:r>
+            <w:r>
+              <w:rPr/>
+              <w:t>06</w:t>
+            </w:r>
+            <w:r>
+              <w:rPr/>
+              <w:t>-2015</w:t>
+            </w:r>
+          </w:p>
+          <w:p>
+            <w:pPr>
+              <w:pStyle w:val="Normal"/>
+              <w:spacing w:lineRule="auto" w:line="240" w:before="0" w:after="0"/>
+              <w:rPr/>
+            </w:pPr>
+            <w:r>
+              <w:rPr/>
+            </w:r>
+          </w:p>
+          <w:p>
+            <w:pPr>
+              <w:pStyle w:val="Normal"/>
+              <w:spacing w:lineRule="auto" w:line="240" w:before="0" w:after="0"/>
+              <w:rPr/>
+            </w:pPr>
+            <w:r>
+              <w:rPr/>
+            </w:r>
+          </w:p>
+          <w:p>
+            <w:pPr>
+              <w:pStyle w:val="Normal"/>
+              <w:spacing w:lineRule="auto" w:line="240" w:before="0" w:after="0"/>
+              <w:rPr/>
+            </w:pPr>
+            <w:r>
+              <w:rPr/>
+            </w:r>
+          </w:p>
+          <w:p>
+            <w:pPr>
+              <w:pStyle w:val="Normal"/>
+              <w:spacing w:lineRule="auto" w:line="240" w:before="0" w:after="0"/>
+              <w:rPr/>
+            </w:pPr>
+            <w:r>
+              <w:rPr/>
+            </w:r>
+          </w:p>
+          <w:p>
+            <w:pPr>
+              <w:pStyle w:val="Normal"/>
+              <w:spacing w:lineRule="auto" w:line="240" w:before="0" w:after="0"/>
+              <w:rPr/>
+            </w:pPr>
+            <w:r>
+              <w:rPr/>
+            </w:r>
+          </w:p>
+          <w:p>
+            <w:pPr>
+              <w:pStyle w:val="Normal"/>
+              <w:spacing w:lineRule="auto" w:line="240" w:before="0" w:after="0"/>
+              <w:rPr/>
+            </w:pPr>
+            <w:r>
+              <w:rPr/>
+              <w:t>12</w:t>
+            </w:r>
+            <w:r>
+              <w:rPr/>
+              <w:t>-06-2015</w:t>
+            </w:r>
+          </w:p>
+        </w:tc>
+        <w:tc>
+          <w:tcPr>
+            <w:tcW w:w="2724" w:type="dxa"/>
+            <w:tcBorders>
+              <w:top w:val="nil"/>
+              <w:left w:val="single" w:sz="4" w:space="0" w:color="000001"/>
+              <w:bottom w:val="single" w:sz="4" w:space="0" w:color="000001"/>
+              <w:insideH w:val="single" w:sz="4" w:space="0" w:color="000001"/>
+              <w:right w:val="nil"/>
+              <w:insideV w:val="nil"/>
+            </w:tcBorders>
+            <w:shd w:fill="FFFFFF" w:val="clear"/>
+            <w:tcMar>
+              <w:left w:w="83" w:type="dxa"/>
+            </w:tcMar>
+          </w:tcPr>
+          <w:p>
+            <w:pPr>
+              <w:pStyle w:val="Normal"/>
+              <w:spacing w:lineRule="auto" w:line="240" w:before="0" w:after="0"/>
+              <w:jc w:val="left"/>
+              <w:rPr/>
+            </w:pPr>
+            <w:r>
+              <w:rPr/>
+              <w:t>Revisión de informes de estudiantes de la carrera de economía, donde firme sus actividades semanales.</w:t>
+            </w:r>
+          </w:p>
+        </w:tc>
+        <w:tc>
+          <w:tcPr>
+            <w:tcW w:w="2104" w:type="dxa"/>
+            <w:tcBorders>
+              <w:top w:val="nil"/>
+              <w:left w:val="single" w:sz="4" w:space="0" w:color="000001"/>
+              <w:bottom w:val="single" w:sz="4" w:space="0" w:color="000001"/>
+              <w:insideH w:val="single" w:sz="4" w:space="0" w:color="000001"/>
+              <w:right w:val="nil"/>
+              <w:insideV w:val="nil"/>
+            </w:tcBorders>
+            <w:shd w:fill="FFFFFF" w:val="clear"/>
+            <w:tcMar>
+              <w:left w:w="83" w:type="dxa"/>
+            </w:tcMar>
+          </w:tcPr>
+          <w:p>
+            <w:pPr>
+              <w:pStyle w:val="Normal"/>
+              <w:spacing w:lineRule="auto" w:line="240" w:before="0" w:after="0"/>
+              <w:jc w:val="center"/>
+              <w:rPr/>
+            </w:pPr>
+            <w:r>
+              <w:rPr/>
+            </w:r>
+          </w:p>
+        </w:tc>
+        <w:tc>
+          <w:tcPr>
+            <w:tcW w:w="2204" w:type="dxa"/>
+            <w:tcBorders>
+              <w:top w:val="nil"/>
+              <w:left w:val="single" w:sz="4" w:space="0" w:color="000001"/>
+              <w:bottom w:val="single" w:sz="4" w:space="0" w:color="000001"/>
+              <w:insideH w:val="single" w:sz="4" w:space="0" w:color="000001"/>
+              <w:right w:val="nil"/>
+              <w:insideV w:val="nil"/>
+            </w:tcBorders>
+            <w:shd w:fill="FFFFFF" w:val="clear"/>
+            <w:tcMar>
+              <w:left w:w="83" w:type="dxa"/>
+            </w:tcMar>
+          </w:tcPr>
+          <w:p>
+            <w:pPr>
+              <w:pStyle w:val="Normal"/>
+              <w:spacing w:lineRule="auto" w:line="240" w:before="0" w:after="0"/>
+              <w:rPr/>
+            </w:pPr>
+            <w:r>
+              <w:rPr/>
+            </w:r>
+          </w:p>
+        </w:tc>
+        <w:tc>
+          <w:tcPr>
+            <w:tcW w:w="1698" w:type="dxa"/>
+            <w:tcBorders>
+              <w:top w:val="nil"/>
+              <w:left w:val="single" w:sz="4" w:space="0" w:color="000001"/>
+              <w:bottom w:val="single" w:sz="4" w:space="0" w:color="000001"/>
+              <w:insideH w:val="single" w:sz="4" w:space="0" w:color="000001"/>
+              <w:right w:val="single" w:sz="4" w:space="0" w:color="000001"/>
+              <w:insideV w:val="single" w:sz="4" w:space="0" w:color="000001"/>
+            </w:tcBorders>
+            <w:shd w:fill="FFFFFF" w:val="clear"/>
+            <w:tcMar>
+              <w:left w:w="83" w:type="dxa"/>
+            </w:tcMar>
+          </w:tcPr>
           <w:p>
             <w:pPr>
               <w:pStyle w:val="Normal"/>
@@ -1690,7 +1865,7 @@
       </w:rPr>
       <w:t>UNIVERSIDAD TÉCNICA DE MACHALA</w:t>
       <w:drawing>
-        <wp:anchor behindDoc="1" distT="0" distB="0" distL="114935" distR="114935" simplePos="0" locked="0" layoutInCell="1" allowOverlap="1" relativeHeight="1">
+        <wp:anchor behindDoc="1" distT="0" distB="0" distL="114935" distR="114935" simplePos="0" locked="0" layoutInCell="1" allowOverlap="1" relativeHeight="2">
           <wp:simplePos x="0" y="0"/>
           <wp:positionH relativeFrom="column">
             <wp:posOffset>-537210</wp:posOffset>
@@ -1742,7 +1917,7 @@
         </wp:anchor>
       </w:drawing>
       <w:drawing>
-        <wp:anchor behindDoc="1" distT="0" distB="0" distL="114935" distR="114935" simplePos="0" locked="0" layoutInCell="1" allowOverlap="1" relativeHeight="3">
+        <wp:anchor behindDoc="1" distT="0" distB="0" distL="114935" distR="114935" simplePos="0" locked="0" layoutInCell="1" allowOverlap="1" relativeHeight="5">
           <wp:simplePos x="0" y="0"/>
           <wp:positionH relativeFrom="column">
             <wp:posOffset>5568315</wp:posOffset>
@@ -1879,7 +2054,7 @@
     <w:pPr>
       <w:widowControl/>
       <w:suppressAutoHyphens w:val="true"/>
-      <w:overflowPunct w:val="false"/>
+      <w:overflowPunct w:val="true"/>
       <w:bidi w:val="0"/>
       <w:spacing w:lineRule="auto" w:line="276" w:before="0" w:after="200"/>
       <w:jc w:val="left"/>
@@ -1990,7 +2165,7 @@
     <w:pPr>
       <w:widowControl/>
       <w:suppressAutoHyphens w:val="true"/>
-      <w:overflowPunct w:val="false"/>
+      <w:overflowPunct w:val="true"/>
       <w:bidi w:val="0"/>
       <w:jc w:val="left"/>
     </w:pPr>

</xml_diff>